<commit_message>
polishing all the routes & trying to add payment hook
</commit_message>
<xml_diff>
--- a/Open Movments Project (1).docx
+++ b/Open Movments Project (1).docx
@@ -1,6 +1,6 @@
 
 <file path=word/document.xml><?xml version="1.0" encoding="utf-8"?>
-<w:document xmlns:wpc="http://schemas.microsoft.com/office/word/2010/wordprocessingCanvas" xmlns:cx="http://schemas.microsoft.com/office/drawing/2014/chartex" xmlns:cx1="http://schemas.microsoft.com/office/drawing/2015/9/8/chartex" xmlns:cx2="http://schemas.microsoft.com/office/drawing/2015/10/21/chartex" xmlns:cx3="http://schemas.microsoft.com/office/drawing/2016/5/9/chartex" xmlns:cx4="http://schemas.microsoft.com/office/drawing/2016/5/10/chartex" xmlns:cx5="http://schemas.microsoft.com/office/drawing/2016/5/11/chartex" xmlns:cx6="http://schemas.microsoft.com/office/drawing/2016/5/12/chartex" xmlns:cx7="http://schemas.microsoft.com/office/drawing/2016/5/13/chartex" xmlns:cx8="http://schemas.microsoft.com/office/drawing/2016/5/14/chartex" xmlns:mc="http://schemas.openxmlformats.org/markup-compatibility/2006" xmlns:aink="http://schemas.microsoft.com/office/drawing/2016/ink" xmlns:am3d="http://schemas.microsoft.com/office/drawing/2017/model3d" xmlns:o="urn:schemas-microsoft-com:office:office" xmlns:oel="http://schemas.microsoft.com/office/2019/extlst" xmlns:r="http://schemas.openxmlformats.org/officeDocument/2006/relationships" xmlns:m="http://schemas.openxmlformats.org/officeDocument/2006/math" xmlns:v="urn:schemas-microsoft-com:vml" xmlns:wp14="http://schemas.microsoft.com/office/word/2010/wordprocessingDrawing" xmlns:wp="http://schemas.openxmlformats.org/drawingml/2006/wordprocessingDrawing" xmlns:w10="urn:schemas-microsoft-com:office:word" xmlns:w="http://schemas.openxmlformats.org/wordprocessingml/2006/main" xmlns:w14="http://schemas.microsoft.com/office/word/2010/wordml" xmlns:w15="http://schemas.microsoft.com/office/word/2012/wordml" xmlns:w16cex="http://schemas.microsoft.com/office/word/2018/wordml/cex" xmlns:w16cid="http://schemas.microsoft.com/office/word/2016/wordml/cid" xmlns:w16="http://schemas.microsoft.com/office/word/2018/wordml" xmlns:w16du="http://schemas.microsoft.com/office/word/2023/wordml/word16du" xmlns:w16sdtdh="http://schemas.microsoft.com/office/word/2020/wordml/sdtdatahash" xmlns:w16sdtfl="http://schemas.microsoft.com/office/word/2024/wordml/sdtformatlock" xmlns:w16se="http://schemas.microsoft.com/office/word/2015/wordml/symex" xmlns:wpg="http://schemas.microsoft.com/office/word/2010/wordprocessingGroup" xmlns:wpi="http://schemas.microsoft.com/office/word/2010/wordprocessingInk" xmlns:wne="http://schemas.microsoft.com/office/word/2006/wordml" xmlns:wps="http://schemas.microsoft.com/office/word/2010/wordprocessingShape" mc:Ignorable="w14 w15 w16se w16cid w16 w16cex w16sdtdh w16sdtfl w16du wp14">
+<w:document xmlns:wpc="http://schemas.microsoft.com/office/word/2010/wordprocessingCanvas" xmlns:mc="http://schemas.openxmlformats.org/markup-compatibility/2006" xmlns:o="urn:schemas-microsoft-com:office:office" xmlns:r="http://schemas.openxmlformats.org/officeDocument/2006/relationships" xmlns:m="http://schemas.openxmlformats.org/officeDocument/2006/math" xmlns:v="urn:schemas-microsoft-com:vml" xmlns:wp14="http://schemas.microsoft.com/office/word/2010/wordprocessingDrawing" xmlns:wp="http://schemas.openxmlformats.org/drawingml/2006/wordprocessingDrawing" xmlns:w10="urn:schemas-microsoft-com:office:word" xmlns:w="http://schemas.openxmlformats.org/wordprocessingml/2006/main" xmlns:w14="http://schemas.microsoft.com/office/word/2010/wordml" xmlns:w15="http://schemas.microsoft.com/office/word/2012/wordml" xmlns:wpg="http://schemas.microsoft.com/office/word/2010/wordprocessingGroup" xmlns:wpi="http://schemas.microsoft.com/office/word/2010/wordprocessingInk" xmlns:wne="http://schemas.microsoft.com/office/word/2006/wordml" xmlns:wps="http://schemas.microsoft.com/office/word/2010/wordprocessingShape" mc:Ignorable="w14 w15 wp14">
   <w:body>
     <w:p>
       <w:r>
@@ -12,16 +12,13 @@
         <w:t>We have an existing Wix site for Open Movements.</w:t>
       </w:r>
       <w:r>
-        <w:t xml:space="preserve"> Just want to tidy it up but the </w:t>
+        <w:t xml:space="preserve"> Just want to tidy it up but the main focus is to add this feature</w:t>
       </w:r>
       <w:proofErr w:type="gramStart"/>
       <w:r>
-        <w:t>main focus</w:t>
+        <w:t>:</w:t>
       </w:r>
       <w:proofErr w:type="gramEnd"/>
-      <w:r>
-        <w:t xml:space="preserve"> is to add this feature:</w:t>
-      </w:r>
       <w:r>
         <w:br/>
         <w:t>We want to add a “School Access” area where schools can:</w:t>
@@ -79,15 +76,7 @@
         </w:numPr>
       </w:pPr>
       <w:r>
-        <w:t xml:space="preserve">I then contact the teacher and, if they agree, I manually connect teacher ↔ school </w:t>
-      </w:r>
-      <w:proofErr w:type="gramStart"/>
-      <w:r>
-        <w:t>off-platform</w:t>
-      </w:r>
-      <w:proofErr w:type="gramEnd"/>
-      <w:r>
-        <w:t>.</w:t>
+        <w:t>I then contact the teacher and, if they agree, I manually connect teacher ↔ school off-platform.</w:t>
       </w:r>
     </w:p>
     <w:p>
@@ -277,12 +266,11 @@
         </w:numPr>
       </w:pPr>
       <w:r>
-        <w:lastRenderedPageBreak/>
-        <w:t>After trial, school can pay a subscription fee (</w:t>
+        <w:t>After trial, school can pay a subscription fee (e.g</w:t>
       </w:r>
       <w:proofErr w:type="gramStart"/>
       <w:r>
-        <w:t>e.g. )</w:t>
+        <w:t>. )</w:t>
       </w:r>
       <w:proofErr w:type="gramEnd"/>
       <w:r>
@@ -297,6 +285,7 @@
         </w:numPr>
       </w:pPr>
       <w:r>
+        <w:lastRenderedPageBreak/>
         <w:t>When subscription is active, school can log in any time and browse anonymous profiles (no time restriction).</w:t>
       </w:r>
     </w:p>
@@ -511,7 +500,6 @@
         </w:numPr>
       </w:pPr>
       <w:r>
-        <w:lastRenderedPageBreak/>
         <w:t>Current Job Title (e.g. “HS Math Teacher”, “Primary Homeroom Teacher”)</w:t>
       </w:r>
     </w:p>
@@ -523,15 +511,14 @@
         </w:numPr>
       </w:pPr>
       <w:r>
+        <w:lastRenderedPageBreak/>
         <w:t>Highest Qualifications (e.g. “</w:t>
       </w:r>
       <w:proofErr w:type="spellStart"/>
-      <w:proofErr w:type="gramStart"/>
       <w:r>
         <w:t>B.Ed</w:t>
       </w:r>
       <w:proofErr w:type="spellEnd"/>
-      <w:proofErr w:type="gramEnd"/>
       <w:r>
         <w:t xml:space="preserve"> Secondary Maths”, “PGCE”, “State Teaching Licence”)</w:t>
       </w:r>
@@ -695,15 +682,7 @@
     </w:p>
     <w:p>
       <w:r>
-        <w:t xml:space="preserve">When a </w:t>
-      </w:r>
-      <w:proofErr w:type="gramStart"/>
-      <w:r>
-        <w:t>school clicks</w:t>
-      </w:r>
-      <w:proofErr w:type="gramEnd"/>
-      <w:r>
-        <w:t xml:space="preserve"> Request Full Profile on a candidate:</w:t>
+        <w:t>When a school clicks Request Full Profile on a candidate:</w:t>
       </w:r>
     </w:p>
     <w:p>
@@ -736,13 +715,8 @@
         </w:numPr>
       </w:pPr>
       <w:r>
-        <w:t xml:space="preserve">Pre-filled: Candidate ID, School name, School email, </w:t>
-      </w:r>
-      <w:proofErr w:type="gramStart"/>
-      <w:r>
-        <w:t>user name</w:t>
-      </w:r>
-      <w:proofErr w:type="gramEnd"/>
+        <w:t>Pre-filled: Candidate ID, School name, School email, user name</w:t>
+      </w:r>
     </w:p>
     <w:p>
       <w:pPr>
@@ -829,18 +803,18 @@
         </w:numPr>
       </w:pPr>
       <w:r>
+        <w:t>Teacher Contacted – Admin has reached out</w:t>
+      </w:r>
+    </w:p>
+    <w:p>
+      <w:pPr>
+        <w:numPr>
+          <w:ilvl w:val="1"/>
+          <w:numId w:val="21"/>
+        </w:numPr>
+      </w:pPr>
+      <w:r>
         <w:lastRenderedPageBreak/>
-        <w:t>Teacher Contacted – Admin has reached out</w:t>
-      </w:r>
-    </w:p>
-    <w:p>
-      <w:pPr>
-        <w:numPr>
-          <w:ilvl w:val="1"/>
-          <w:numId w:val="21"/>
-        </w:numPr>
-      </w:pPr>
-      <w:r>
         <w:t>Teacher Declined – Teacher not interested / not available</w:t>
       </w:r>
     </w:p>
@@ -937,6 +911,9 @@
         <w:t>fullName</w:t>
       </w:r>
       <w:proofErr w:type="spellEnd"/>
+      <w:r>
+        <w:t xml:space="preserve">   -  x</w:t>
+      </w:r>
     </w:p>
     <w:p>
       <w:pPr>
@@ -948,6 +925,12 @@
       <w:r>
         <w:t>email</w:t>
       </w:r>
+      <w:r>
+        <w:t xml:space="preserve"> </w:t>
+      </w:r>
+      <w:r>
+        <w:t>-  x</w:t>
+      </w:r>
     </w:p>
     <w:p>
       <w:pPr>
@@ -959,6 +942,12 @@
       <w:r>
         <w:t>phone</w:t>
       </w:r>
+      <w:r>
+        <w:t xml:space="preserve"> </w:t>
+      </w:r>
+      <w:r>
+        <w:t>-  x</w:t>
+      </w:r>
     </w:p>
     <w:p>
       <w:pPr>
@@ -975,6 +964,15 @@
       <w:r>
         <w:t xml:space="preserve"> (URL to stored CV – not visible in anonymous view)</w:t>
       </w:r>
+      <w:r>
+        <w:t xml:space="preserve"> </w:t>
+      </w:r>
+      <w:r>
+        <w:t>-  x</w:t>
+      </w:r>
+      <w:r>
+        <w:t xml:space="preserve">           </w:t>
+      </w:r>
     </w:p>
     <w:p>
       <w:pPr>
@@ -988,6 +986,9 @@
         <w:t>currentJobTitle</w:t>
       </w:r>
       <w:proofErr w:type="spellEnd"/>
+      <w:r>
+        <w:t xml:space="preserve">  -    x</w:t>
+      </w:r>
     </w:p>
     <w:p>
       <w:pPr>
@@ -1176,6 +1177,57 @@
       <w:r>
         <w:t>)</w:t>
       </w:r>
+    </w:p>
+    <w:p>
+      <w:pPr>
+        <w:ind w:left="720"/>
+      </w:pPr>
+    </w:p>
+    <w:p>
+      <w:pPr>
+        <w:ind w:left="720"/>
+      </w:pPr>
+      <w:proofErr w:type="spellStart"/>
+      <w:r>
+        <w:t>Annonyms</w:t>
+      </w:r>
+      <w:proofErr w:type="spellEnd"/>
+      <w:r>
+        <w:t xml:space="preserve"> teacher details shown in portal – </w:t>
+      </w:r>
+    </w:p>
+    <w:p>
+      <w:pPr>
+        <w:ind w:left="720"/>
+      </w:pPr>
+      <w:proofErr w:type="spellStart"/>
+      <w:r>
+        <w:t>teacher_code</w:t>
+      </w:r>
+      <w:proofErr w:type="spellEnd"/>
+      <w:r>
+        <w:t>, highest_qualification</w:t>
+      </w:r>
+      <w:proofErr w:type="gramStart"/>
+      <w:r>
+        <w:t>,current</w:t>
+      </w:r>
+      <w:proofErr w:type="gramEnd"/>
+      <w:r>
+        <w:t>_country,current_region,years_experience</w:t>
+      </w:r>
+    </w:p>
+    <w:p>
+      <w:pPr>
+        <w:ind w:left="720"/>
+      </w:pPr>
+      <w:bookmarkStart w:id="0" w:name="_GoBack"/>
+      <w:bookmarkEnd w:id="0"/>
+    </w:p>
+    <w:p>
+      <w:pPr>
+        <w:ind w:left="720"/>
+      </w:pPr>
     </w:p>
     <w:p>
       <w:pPr>
@@ -1210,7 +1262,6 @@
       </w:pPr>
       <w:proofErr w:type="spellStart"/>
       <w:r>
-        <w:lastRenderedPageBreak/>
         <w:t>schoolName</w:t>
       </w:r>
       <w:proofErr w:type="spellEnd"/>
@@ -1327,7 +1378,15 @@
       </w:r>
       <w:proofErr w:type="spellEnd"/>
       <w:r>
-        <w:t xml:space="preserve"> (nullable until first use)</w:t>
+        <w:t xml:space="preserve"> (</w:t>
+      </w:r>
+      <w:proofErr w:type="spellStart"/>
+      <w:r>
+        <w:t>nullable</w:t>
+      </w:r>
+      <w:proofErr w:type="spellEnd"/>
+      <w:r>
+        <w:t xml:space="preserve"> until first use)</w:t>
       </w:r>
     </w:p>
     <w:p>
@@ -1571,6 +1630,7 @@
         </w:numPr>
       </w:pPr>
       <w:r>
+        <w:lastRenderedPageBreak/>
         <w:t>School Management</w:t>
       </w:r>
     </w:p>
@@ -1582,7 +1642,6 @@
         </w:numPr>
       </w:pPr>
       <w:r>
-        <w:lastRenderedPageBreak/>
         <w:t>View schools, their subscription status, expiry date</w:t>
       </w:r>
     </w:p>
@@ -1880,7 +1939,6 @@
         </w:numPr>
       </w:pPr>
       <w:r>
-        <w:lastRenderedPageBreak/>
         <w:t>Never directly to schools inside the portal</w:t>
       </w:r>
     </w:p>
@@ -1892,6 +1950,7 @@
         </w:numPr>
       </w:pPr>
       <w:r>
+        <w:lastRenderedPageBreak/>
         <w:t>Ensure no direct database URLs or raw queries are exposed on client side. Use Velo backend functions for anything sensitive.</w:t>
       </w:r>
     </w:p>
@@ -1981,15 +2040,7 @@
     <w:p/>
     <w:p>
       <w:r>
-        <w:t xml:space="preserve">So </w:t>
-      </w:r>
-      <w:proofErr w:type="gramStart"/>
-      <w:r>
-        <w:t>far</w:t>
-      </w:r>
-      <w:proofErr w:type="gramEnd"/>
-      <w:r>
-        <w:t xml:space="preserve"> my site looks like this – www.openmovements.com.au</w:t>
+        <w:t>So far my site looks like this – www.openmovements.com.au</w:t>
       </w:r>
     </w:p>
     <w:p/>
@@ -2004,8 +2055,8 @@
 </file>
 
 <file path=word/numbering.xml><?xml version="1.0" encoding="utf-8"?>
-<w:numbering xmlns:wpc="http://schemas.microsoft.com/office/word/2010/wordprocessingCanvas" xmlns:cx="http://schemas.microsoft.com/office/drawing/2014/chartex" xmlns:cx1="http://schemas.microsoft.com/office/drawing/2015/9/8/chartex" xmlns:cx2="http://schemas.microsoft.com/office/drawing/2015/10/21/chartex" xmlns:cx3="http://schemas.microsoft.com/office/drawing/2016/5/9/chartex" xmlns:cx4="http://schemas.microsoft.com/office/drawing/2016/5/10/chartex" xmlns:cx5="http://schemas.microsoft.com/office/drawing/2016/5/11/chartex" xmlns:cx6="http://schemas.microsoft.com/office/drawing/2016/5/12/chartex" xmlns:cx7="http://schemas.microsoft.com/office/drawing/2016/5/13/chartex" xmlns:cx8="http://schemas.microsoft.com/office/drawing/2016/5/14/chartex" xmlns:mc="http://schemas.openxmlformats.org/markup-compatibility/2006" xmlns:aink="http://schemas.microsoft.com/office/drawing/2016/ink" xmlns:am3d="http://schemas.microsoft.com/office/drawing/2017/model3d" xmlns:o="urn:schemas-microsoft-com:office:office" xmlns:oel="http://schemas.microsoft.com/office/2019/extlst" xmlns:r="http://schemas.openxmlformats.org/officeDocument/2006/relationships" xmlns:m="http://schemas.openxmlformats.org/officeDocument/2006/math" xmlns:v="urn:schemas-microsoft-com:vml" xmlns:wp14="http://schemas.microsoft.com/office/word/2010/wordprocessingDrawing" xmlns:wp="http://schemas.openxmlformats.org/drawingml/2006/wordprocessingDrawing" xmlns:w10="urn:schemas-microsoft-com:office:word" xmlns:w="http://schemas.openxmlformats.org/wordprocessingml/2006/main" xmlns:w14="http://schemas.microsoft.com/office/word/2010/wordml" xmlns:w15="http://schemas.microsoft.com/office/word/2012/wordml" xmlns:w16cex="http://schemas.microsoft.com/office/word/2018/wordml/cex" xmlns:w16cid="http://schemas.microsoft.com/office/word/2016/wordml/cid" xmlns:w16="http://schemas.microsoft.com/office/word/2018/wordml" xmlns:w16du="http://schemas.microsoft.com/office/word/2023/wordml/word16du" xmlns:w16sdtdh="http://schemas.microsoft.com/office/word/2020/wordml/sdtdatahash" xmlns:w16sdtfl="http://schemas.microsoft.com/office/word/2024/wordml/sdtformatlock" xmlns:w16se="http://schemas.microsoft.com/office/word/2015/wordml/symex" xmlns:wpg="http://schemas.microsoft.com/office/word/2010/wordprocessingGroup" xmlns:wpi="http://schemas.microsoft.com/office/word/2010/wordprocessingInk" xmlns:wne="http://schemas.microsoft.com/office/word/2006/wordml" xmlns:wps="http://schemas.microsoft.com/office/word/2010/wordprocessingShape" mc:Ignorable="w14 w15 w16se w16cid w16 w16cex w16sdtdh w16sdtfl w16du wp14">
-  <w:abstractNum w:abstractNumId="0" w15:restartNumberingAfterBreak="0">
+<w:numbering xmlns:wpc="http://schemas.microsoft.com/office/word/2010/wordprocessingCanvas" xmlns:mc="http://schemas.openxmlformats.org/markup-compatibility/2006" xmlns:o="urn:schemas-microsoft-com:office:office" xmlns:r="http://schemas.openxmlformats.org/officeDocument/2006/relationships" xmlns:m="http://schemas.openxmlformats.org/officeDocument/2006/math" xmlns:v="urn:schemas-microsoft-com:vml" xmlns:wp14="http://schemas.microsoft.com/office/word/2010/wordprocessingDrawing" xmlns:wp="http://schemas.openxmlformats.org/drawingml/2006/wordprocessingDrawing" xmlns:w10="urn:schemas-microsoft-com:office:word" xmlns:w="http://schemas.openxmlformats.org/wordprocessingml/2006/main" xmlns:w14="http://schemas.microsoft.com/office/word/2010/wordml" xmlns:w15="http://schemas.microsoft.com/office/word/2012/wordml" xmlns:wpg="http://schemas.microsoft.com/office/word/2010/wordprocessingGroup" xmlns:wpi="http://schemas.microsoft.com/office/word/2010/wordprocessingInk" xmlns:wne="http://schemas.microsoft.com/office/word/2006/wordml" xmlns:wps="http://schemas.microsoft.com/office/word/2010/wordprocessingShape" mc:Ignorable="w14 w15 wp14">
+  <w:abstractNum w:abstractNumId="0">
     <w:nsid w:val="0283131A"/>
     <w:multiLevelType w:val="multilevel"/>
     <w:tmpl w:val="E3F25D88"/>
@@ -2154,7 +2205,7 @@
       </w:rPr>
     </w:lvl>
   </w:abstractNum>
-  <w:abstractNum w:abstractNumId="1" w15:restartNumberingAfterBreak="0">
+  <w:abstractNum w:abstractNumId="1">
     <w:nsid w:val="0568186D"/>
     <w:multiLevelType w:val="multilevel"/>
     <w:tmpl w:val="AB5ECF56"/>
@@ -2303,7 +2354,7 @@
       </w:rPr>
     </w:lvl>
   </w:abstractNum>
-  <w:abstractNum w:abstractNumId="2" w15:restartNumberingAfterBreak="0">
+  <w:abstractNum w:abstractNumId="2">
     <w:nsid w:val="0B685709"/>
     <w:multiLevelType w:val="multilevel"/>
     <w:tmpl w:val="95F09854"/>
@@ -2452,7 +2503,7 @@
       </w:rPr>
     </w:lvl>
   </w:abstractNum>
-  <w:abstractNum w:abstractNumId="3" w15:restartNumberingAfterBreak="0">
+  <w:abstractNum w:abstractNumId="3">
     <w:nsid w:val="0C2C2E23"/>
     <w:multiLevelType w:val="multilevel"/>
     <w:tmpl w:val="4C6EA2AE"/>
@@ -2601,7 +2652,7 @@
       </w:rPr>
     </w:lvl>
   </w:abstractNum>
-  <w:abstractNum w:abstractNumId="4" w15:restartNumberingAfterBreak="0">
+  <w:abstractNum w:abstractNumId="4">
     <w:nsid w:val="14EC5281"/>
     <w:multiLevelType w:val="multilevel"/>
     <w:tmpl w:val="CC22E49C"/>
@@ -2750,7 +2801,7 @@
       </w:rPr>
     </w:lvl>
   </w:abstractNum>
-  <w:abstractNum w:abstractNumId="5" w15:restartNumberingAfterBreak="0">
+  <w:abstractNum w:abstractNumId="5">
     <w:nsid w:val="248A015B"/>
     <w:multiLevelType w:val="multilevel"/>
     <w:tmpl w:val="6A803A9C"/>
@@ -2899,7 +2950,7 @@
       </w:rPr>
     </w:lvl>
   </w:abstractNum>
-  <w:abstractNum w:abstractNumId="6" w15:restartNumberingAfterBreak="0">
+  <w:abstractNum w:abstractNumId="6">
     <w:nsid w:val="24FF10E1"/>
     <w:multiLevelType w:val="multilevel"/>
     <w:tmpl w:val="579ECB5A"/>
@@ -3048,7 +3099,7 @@
       </w:rPr>
     </w:lvl>
   </w:abstractNum>
-  <w:abstractNum w:abstractNumId="7" w15:restartNumberingAfterBreak="0">
+  <w:abstractNum w:abstractNumId="7">
     <w:nsid w:val="25DA4BCE"/>
     <w:multiLevelType w:val="multilevel"/>
     <w:tmpl w:val="B34CE1F4"/>
@@ -3197,7 +3248,7 @@
       </w:rPr>
     </w:lvl>
   </w:abstractNum>
-  <w:abstractNum w:abstractNumId="8" w15:restartNumberingAfterBreak="0">
+  <w:abstractNum w:abstractNumId="8">
     <w:nsid w:val="279C4319"/>
     <w:multiLevelType w:val="multilevel"/>
     <w:tmpl w:val="93D60498"/>
@@ -3346,7 +3397,7 @@
       </w:rPr>
     </w:lvl>
   </w:abstractNum>
-  <w:abstractNum w:abstractNumId="9" w15:restartNumberingAfterBreak="0">
+  <w:abstractNum w:abstractNumId="9">
     <w:nsid w:val="2F981E02"/>
     <w:multiLevelType w:val="multilevel"/>
     <w:tmpl w:val="ED5EE150"/>
@@ -3495,7 +3546,7 @@
       </w:rPr>
     </w:lvl>
   </w:abstractNum>
-  <w:abstractNum w:abstractNumId="10" w15:restartNumberingAfterBreak="0">
+  <w:abstractNum w:abstractNumId="10">
     <w:nsid w:val="3007434A"/>
     <w:multiLevelType w:val="multilevel"/>
     <w:tmpl w:val="5B40442E"/>
@@ -3644,7 +3695,7 @@
       </w:rPr>
     </w:lvl>
   </w:abstractNum>
-  <w:abstractNum w:abstractNumId="11" w15:restartNumberingAfterBreak="0">
+  <w:abstractNum w:abstractNumId="11">
     <w:nsid w:val="31E54F5E"/>
     <w:multiLevelType w:val="multilevel"/>
     <w:tmpl w:val="2B24854A"/>
@@ -3793,7 +3844,7 @@
       </w:rPr>
     </w:lvl>
   </w:abstractNum>
-  <w:abstractNum w:abstractNumId="12" w15:restartNumberingAfterBreak="0">
+  <w:abstractNum w:abstractNumId="12">
     <w:nsid w:val="49657C5C"/>
     <w:multiLevelType w:val="multilevel"/>
     <w:tmpl w:val="3A2C2706"/>
@@ -3942,7 +3993,7 @@
       </w:rPr>
     </w:lvl>
   </w:abstractNum>
-  <w:abstractNum w:abstractNumId="13" w15:restartNumberingAfterBreak="0">
+  <w:abstractNum w:abstractNumId="13">
     <w:nsid w:val="543376F1"/>
     <w:multiLevelType w:val="multilevel"/>
     <w:tmpl w:val="A82ACB48"/>
@@ -4091,7 +4142,7 @@
       </w:rPr>
     </w:lvl>
   </w:abstractNum>
-  <w:abstractNum w:abstractNumId="14" w15:restartNumberingAfterBreak="0">
+  <w:abstractNum w:abstractNumId="14">
     <w:nsid w:val="571C2213"/>
     <w:multiLevelType w:val="multilevel"/>
     <w:tmpl w:val="DBBA2FA4"/>
@@ -4204,7 +4255,7 @@
       </w:pPr>
     </w:lvl>
   </w:abstractNum>
-  <w:abstractNum w:abstractNumId="15" w15:restartNumberingAfterBreak="0">
+  <w:abstractNum w:abstractNumId="15">
     <w:nsid w:val="5D00119C"/>
     <w:multiLevelType w:val="multilevel"/>
     <w:tmpl w:val="64187BCE"/>
@@ -4353,7 +4404,7 @@
       </w:rPr>
     </w:lvl>
   </w:abstractNum>
-  <w:abstractNum w:abstractNumId="16" w15:restartNumberingAfterBreak="0">
+  <w:abstractNum w:abstractNumId="16">
     <w:nsid w:val="5E094BB6"/>
     <w:multiLevelType w:val="multilevel"/>
     <w:tmpl w:val="875083B2"/>
@@ -4470,7 +4521,7 @@
       </w:pPr>
     </w:lvl>
   </w:abstractNum>
-  <w:abstractNum w:abstractNumId="17" w15:restartNumberingAfterBreak="0">
+  <w:abstractNum w:abstractNumId="17">
     <w:nsid w:val="5F115A67"/>
     <w:multiLevelType w:val="multilevel"/>
     <w:tmpl w:val="B588A904"/>
@@ -4619,7 +4670,7 @@
       </w:rPr>
     </w:lvl>
   </w:abstractNum>
-  <w:abstractNum w:abstractNumId="18" w15:restartNumberingAfterBreak="0">
+  <w:abstractNum w:abstractNumId="18">
     <w:nsid w:val="5FD248F4"/>
     <w:multiLevelType w:val="multilevel"/>
     <w:tmpl w:val="F814D976"/>
@@ -4736,7 +4787,7 @@
       </w:pPr>
     </w:lvl>
   </w:abstractNum>
-  <w:abstractNum w:abstractNumId="19" w15:restartNumberingAfterBreak="0">
+  <w:abstractNum w:abstractNumId="19">
     <w:nsid w:val="67D81CC5"/>
     <w:multiLevelType w:val="multilevel"/>
     <w:tmpl w:val="D0365DB8"/>
@@ -4885,7 +4936,7 @@
       </w:rPr>
     </w:lvl>
   </w:abstractNum>
-  <w:abstractNum w:abstractNumId="20" w15:restartNumberingAfterBreak="0">
+  <w:abstractNum w:abstractNumId="20">
     <w:nsid w:val="6A2D01CC"/>
     <w:multiLevelType w:val="multilevel"/>
     <w:tmpl w:val="401CF296"/>
@@ -4998,7 +5049,7 @@
       </w:pPr>
     </w:lvl>
   </w:abstractNum>
-  <w:abstractNum w:abstractNumId="21" w15:restartNumberingAfterBreak="0">
+  <w:abstractNum w:abstractNumId="21">
     <w:nsid w:val="6EB31FC1"/>
     <w:multiLevelType w:val="multilevel"/>
     <w:tmpl w:val="E55EF10E"/>
@@ -5147,7 +5198,7 @@
       </w:rPr>
     </w:lvl>
   </w:abstractNum>
-  <w:abstractNum w:abstractNumId="22" w15:restartNumberingAfterBreak="0">
+  <w:abstractNum w:abstractNumId="22">
     <w:nsid w:val="73321B61"/>
     <w:multiLevelType w:val="multilevel"/>
     <w:tmpl w:val="022C96DC"/>
@@ -5268,7 +5319,7 @@
       </w:pPr>
     </w:lvl>
   </w:abstractNum>
-  <w:abstractNum w:abstractNumId="23" w15:restartNumberingAfterBreak="0">
+  <w:abstractNum w:abstractNumId="23">
     <w:nsid w:val="73AC6FF7"/>
     <w:multiLevelType w:val="multilevel"/>
     <w:tmpl w:val="5EB49BE8"/>
@@ -5417,7 +5468,7 @@
       </w:rPr>
     </w:lvl>
   </w:abstractNum>
-  <w:abstractNum w:abstractNumId="24" w15:restartNumberingAfterBreak="0">
+  <w:abstractNum w:abstractNumId="24">
     <w:nsid w:val="76D105B8"/>
     <w:multiLevelType w:val="multilevel"/>
     <w:tmpl w:val="1D2C7E94"/>
@@ -5566,7 +5617,7 @@
       </w:rPr>
     </w:lvl>
   </w:abstractNum>
-  <w:abstractNum w:abstractNumId="25" w15:restartNumberingAfterBreak="0">
+  <w:abstractNum w:abstractNumId="25">
     <w:nsid w:val="79E05442"/>
     <w:multiLevelType w:val="multilevel"/>
     <w:tmpl w:val="5BB0C668"/>
@@ -5715,89 +5766,89 @@
       </w:rPr>
     </w:lvl>
   </w:abstractNum>
-  <w:num w:numId="1" w16cid:durableId="1730884118">
+  <w:num w:numId="1">
     <w:abstractNumId w:val="7"/>
   </w:num>
-  <w:num w:numId="2" w16cid:durableId="1252930380">
+  <w:num w:numId="2">
     <w:abstractNumId w:val="24"/>
   </w:num>
-  <w:num w:numId="3" w16cid:durableId="1476338990">
+  <w:num w:numId="3">
     <w:abstractNumId w:val="6"/>
   </w:num>
-  <w:num w:numId="4" w16cid:durableId="1153326581">
+  <w:num w:numId="4">
     <w:abstractNumId w:val="17"/>
   </w:num>
-  <w:num w:numId="5" w16cid:durableId="1112475246">
+  <w:num w:numId="5">
     <w:abstractNumId w:val="12"/>
   </w:num>
-  <w:num w:numId="6" w16cid:durableId="1970670301">
+  <w:num w:numId="6">
     <w:abstractNumId w:val="5"/>
   </w:num>
-  <w:num w:numId="7" w16cid:durableId="558325872">
+  <w:num w:numId="7">
     <w:abstractNumId w:val="9"/>
   </w:num>
-  <w:num w:numId="8" w16cid:durableId="670253524">
+  <w:num w:numId="8">
     <w:abstractNumId w:val="21"/>
   </w:num>
-  <w:num w:numId="9" w16cid:durableId="1026905906">
+  <w:num w:numId="9">
     <w:abstractNumId w:val="8"/>
   </w:num>
-  <w:num w:numId="10" w16cid:durableId="1510675040">
+  <w:num w:numId="10">
     <w:abstractNumId w:val="23"/>
   </w:num>
-  <w:num w:numId="11" w16cid:durableId="267394722">
+  <w:num w:numId="11">
     <w:abstractNumId w:val="20"/>
   </w:num>
-  <w:num w:numId="12" w16cid:durableId="1580869219">
+  <w:num w:numId="12">
     <w:abstractNumId w:val="4"/>
   </w:num>
-  <w:num w:numId="13" w16cid:durableId="75832200">
+  <w:num w:numId="13">
     <w:abstractNumId w:val="18"/>
   </w:num>
-  <w:num w:numId="14" w16cid:durableId="1988050600">
+  <w:num w:numId="14">
     <w:abstractNumId w:val="15"/>
   </w:num>
-  <w:num w:numId="15" w16cid:durableId="1544555573">
+  <w:num w:numId="15">
     <w:abstractNumId w:val="0"/>
   </w:num>
-  <w:num w:numId="16" w16cid:durableId="842358667">
+  <w:num w:numId="16">
     <w:abstractNumId w:val="2"/>
   </w:num>
-  <w:num w:numId="17" w16cid:durableId="2058623956">
+  <w:num w:numId="17">
     <w:abstractNumId w:val="10"/>
   </w:num>
-  <w:num w:numId="18" w16cid:durableId="77531246">
+  <w:num w:numId="18">
     <w:abstractNumId w:val="14"/>
   </w:num>
-  <w:num w:numId="19" w16cid:durableId="1206261954">
+  <w:num w:numId="19">
     <w:abstractNumId w:val="3"/>
   </w:num>
-  <w:num w:numId="20" w16cid:durableId="201790127">
+  <w:num w:numId="20">
     <w:abstractNumId w:val="25"/>
   </w:num>
-  <w:num w:numId="21" w16cid:durableId="2128352295">
+  <w:num w:numId="21">
     <w:abstractNumId w:val="22"/>
   </w:num>
-  <w:num w:numId="22" w16cid:durableId="1588534161">
+  <w:num w:numId="22">
     <w:abstractNumId w:val="16"/>
   </w:num>
-  <w:num w:numId="23" w16cid:durableId="1851875713">
+  <w:num w:numId="23">
     <w:abstractNumId w:val="11"/>
   </w:num>
-  <w:num w:numId="24" w16cid:durableId="1645351873">
+  <w:num w:numId="24">
     <w:abstractNumId w:val="19"/>
   </w:num>
-  <w:num w:numId="25" w16cid:durableId="1516457884">
+  <w:num w:numId="25">
     <w:abstractNumId w:val="1"/>
   </w:num>
-  <w:num w:numId="26" w16cid:durableId="61760423">
+  <w:num w:numId="26">
     <w:abstractNumId w:val="13"/>
   </w:num>
 </w:numbering>
 </file>
 
 <file path=word/styles.xml><?xml version="1.0" encoding="utf-8"?>
-<w:styles xmlns:mc="http://schemas.openxmlformats.org/markup-compatibility/2006" xmlns:r="http://schemas.openxmlformats.org/officeDocument/2006/relationships" xmlns:w="http://schemas.openxmlformats.org/wordprocessingml/2006/main" xmlns:w14="http://schemas.microsoft.com/office/word/2010/wordml" xmlns:w15="http://schemas.microsoft.com/office/word/2012/wordml" xmlns:w16cex="http://schemas.microsoft.com/office/word/2018/wordml/cex" xmlns:w16cid="http://schemas.microsoft.com/office/word/2016/wordml/cid" xmlns:w16="http://schemas.microsoft.com/office/word/2018/wordml" xmlns:w16du="http://schemas.microsoft.com/office/word/2023/wordml/word16du" xmlns:w16sdtdh="http://schemas.microsoft.com/office/word/2020/wordml/sdtdatahash" xmlns:w16sdtfl="http://schemas.microsoft.com/office/word/2024/wordml/sdtformatlock" xmlns:w16se="http://schemas.microsoft.com/office/word/2015/wordml/symex" mc:Ignorable="w14 w15 w16se w16cid w16 w16cex w16sdtdh w16sdtfl w16du">
+<w:styles xmlns:mc="http://schemas.openxmlformats.org/markup-compatibility/2006" xmlns:r="http://schemas.openxmlformats.org/officeDocument/2006/relationships" xmlns:w="http://schemas.openxmlformats.org/wordprocessingml/2006/main" xmlns:w14="http://schemas.microsoft.com/office/word/2010/wordml" xmlns:w15="http://schemas.microsoft.com/office/word/2012/wordml" mc:Ignorable="w14 w15">
   <w:docDefaults>
     <w:rPrDefault>
       <w:rPr>
@@ -5815,7 +5866,7 @@
       </w:pPr>
     </w:pPrDefault>
   </w:docDefaults>
-  <w:latentStyles w:defLockedState="0" w:defUIPriority="99" w:defSemiHidden="0" w:defUnhideWhenUsed="0" w:defQFormat="0" w:count="376">
+  <w:latentStyles w:defLockedState="0" w:defUIPriority="99" w:defSemiHidden="0" w:defUnhideWhenUsed="0" w:defQFormat="0" w:count="371">
     <w:lsdException w:name="Normal" w:uiPriority="0" w:qFormat="1"/>
     <w:lsdException w:name="heading 1" w:uiPriority="9" w:qFormat="1"/>
     <w:lsdException w:name="heading 2" w:semiHidden="1" w:uiPriority="9" w:unhideWhenUsed="1" w:qFormat="1"/>
@@ -6187,11 +6238,6 @@
     <w:lsdException w:name="List Table 5 Dark Accent 6" w:uiPriority="50"/>
     <w:lsdException w:name="List Table 6 Colorful Accent 6" w:uiPriority="51"/>
     <w:lsdException w:name="List Table 7 Colorful Accent 6" w:uiPriority="52"/>
-    <w:lsdException w:name="Mention" w:semiHidden="1" w:unhideWhenUsed="1"/>
-    <w:lsdException w:name="Smart Hyperlink" w:semiHidden="1" w:unhideWhenUsed="1"/>
-    <w:lsdException w:name="Hashtag" w:semiHidden="1" w:unhideWhenUsed="1"/>
-    <w:lsdException w:name="Unresolved Mention" w:semiHidden="1" w:unhideWhenUsed="1"/>
-    <w:lsdException w:name="Smart Link" w:semiHidden="1" w:unhideWhenUsed="1"/>
   </w:latentStyles>
   <w:style w:type="paragraph" w:default="1" w:styleId="Normal">
     <w:name w:val="Normal"/>
@@ -6399,6 +6445,7 @@
   <w:style w:type="character" w:default="1" w:styleId="DefaultParagraphFont">
     <w:name w:val="Default Paragraph Font"/>
     <w:uiPriority w:val="1"/>
+    <w:semiHidden/>
     <w:unhideWhenUsed/>
   </w:style>
   <w:style w:type="table" w:default="1" w:styleId="TableNormal">

</xml_diff>